<commit_message>
updates to Exhibit F
G,H,I
</commit_message>
<xml_diff>
--- a/AAG/Exhibit_F/Exhibit_F_G.docx
+++ b/AAG/Exhibit_F/Exhibit_F_G.docx
@@ -232,8 +232,6 @@
         <w:adjustRightInd w:val="0"/>
         <w:spacing w:after="0" w:line="240" w:lineRule="auto"/>
       </w:pPr>
-      <w:bookmarkStart w:id="0" w:name="_GoBack"/>
-      <w:bookmarkEnd w:id="0"/>
     </w:p>
     <w:p>
       <w:pPr>
@@ -277,36 +275,6 @@
           <w:numId w:val="1"/>
         </w:numPr>
       </w:pPr>
-      <w:r>
-        <w:t>Identifying Conversational Message Threads</w:t>
-      </w:r>
-      <w:r>
-        <w:t xml:space="preserve"> </w:t>
-      </w:r>
-      <w:r>
-        <w:t>by Integrating Classification and Data Clustering</w:t>
-      </w:r>
-      <w:r>
-        <w:t xml:space="preserve"> </w:t>
-      </w:r>
-      <w:r>
-        <w:t>Giacomo Domeniconi1(B), Konstantinos Semertzidis2, Gianluca Moro1,</w:t>
-      </w:r>
-      <w:r>
-        <w:t xml:space="preserve"> </w:t>
-      </w:r>
-      <w:r>
-        <w:t>Vanessa Lopez3, Spyros Kotoulas3, and Elizabeth M. Daly3</w:t>
-      </w:r>
-    </w:p>
-    <w:p>
-      <w:pPr>
-        <w:pStyle w:val="ListParagraph"/>
-        <w:numPr>
-          <w:ilvl w:val="0"/>
-          <w:numId w:val="1"/>
-        </w:numPr>
-      </w:pPr>
       <w:hyperlink r:id="rId6" w:history="1">
         <w:r>
           <w:rPr>
@@ -337,6 +305,76 @@
       </w:hyperlink>
       <w:r>
         <w:t xml:space="preserve"> </w:t>
+      </w:r>
+      <w:r>
+        <w:t xml:space="preserve">- Clustering </w:t>
+      </w:r>
+      <w:r>
+        <w:t>(unsupervised)</w:t>
+      </w:r>
+      <w:bookmarkStart w:id="0" w:name="_GoBack"/>
+      <w:bookmarkEnd w:id="0"/>
+    </w:p>
+    <w:p>
+      <w:r>
+        <w:rPr>
+          <w:noProof/>
+        </w:rPr>
+        <w:drawing>
+          <wp:anchor distT="0" distB="0" distL="114300" distR="114300" simplePos="0" relativeHeight="251658240" behindDoc="0" locked="0" layoutInCell="1" allowOverlap="1" wp14:anchorId="39806CA7" wp14:editId="22BD79AF">
+            <wp:simplePos x="0" y="0"/>
+            <wp:positionH relativeFrom="column">
+              <wp:posOffset>830580</wp:posOffset>
+            </wp:positionH>
+            <wp:positionV relativeFrom="paragraph">
+              <wp:posOffset>-49530</wp:posOffset>
+            </wp:positionV>
+            <wp:extent cx="3564490" cy="2711450"/>
+            <wp:effectExtent l="0" t="0" r="0" b="0"/>
+            <wp:wrapSquare wrapText="bothSides"/>
+            <wp:docPr id="1" name="Picture 1"/>
+            <wp:cNvGraphicFramePr>
+              <a:graphicFrameLocks xmlns:a="http://schemas.openxmlformats.org/drawingml/2006/main" noChangeAspect="1"/>
+            </wp:cNvGraphicFramePr>
+            <a:graphic xmlns:a="http://schemas.openxmlformats.org/drawingml/2006/main">
+              <a:graphicData uri="http://schemas.openxmlformats.org/drawingml/2006/picture">
+                <pic:pic xmlns:pic="http://schemas.openxmlformats.org/drawingml/2006/picture">
+                  <pic:nvPicPr>
+                    <pic:cNvPr id="1" name=""/>
+                    <pic:cNvPicPr/>
+                  </pic:nvPicPr>
+                  <pic:blipFill>
+                    <a:blip r:embed="rId8" cstate="print">
+                      <a:extLst>
+                        <a:ext uri="{28A0092B-C50C-407E-A947-70E740481C1C}">
+                          <a14:useLocalDpi xmlns:a14="http://schemas.microsoft.com/office/drawing/2010/main" val="0"/>
+                        </a:ext>
+                      </a:extLst>
+                    </a:blip>
+                    <a:stretch>
+                      <a:fillRect/>
+                    </a:stretch>
+                  </pic:blipFill>
+                  <pic:spPr>
+                    <a:xfrm>
+                      <a:off x="0" y="0"/>
+                      <a:ext cx="3564490" cy="2711450"/>
+                    </a:xfrm>
+                    <a:prstGeom prst="rect">
+                      <a:avLst/>
+                    </a:prstGeom>
+                  </pic:spPr>
+                </pic:pic>
+              </a:graphicData>
+            </a:graphic>
+            <wp14:sizeRelH relativeFrom="margin">
+              <wp14:pctWidth>0</wp14:pctWidth>
+            </wp14:sizeRelH>
+            <wp14:sizeRelV relativeFrom="margin">
+              <wp14:pctHeight>0</wp14:pctHeight>
+            </wp14:sizeRelV>
+          </wp:anchor>
+        </w:drawing>
       </w:r>
     </w:p>
     <w:p>
@@ -1331,6 +1369,18 @@
       <w:contextualSpacing/>
     </w:pPr>
   </w:style>
+  <w:style w:type="character" w:styleId="FollowedHyperlink">
+    <w:name w:val="FollowedHyperlink"/>
+    <w:basedOn w:val="DefaultParagraphFont"/>
+    <w:uiPriority w:val="99"/>
+    <w:semiHidden/>
+    <w:unhideWhenUsed/>
+    <w:rsid w:val="009B47A7"/>
+    <w:rPr>
+      <w:color w:val="954F72" w:themeColor="followedHyperlink"/>
+      <w:u w:val="single"/>
+    </w:rPr>
+  </w:style>
 </w:styles>
 </file>
 

</xml_diff>